<commit_message>
update syllabus for slipped NLP lessons
</commit_message>
<xml_diff>
--- a/Data_Mining_for_Business_Fall_2021_Syllabus.docx
+++ b/Data_Mining_for_Business_Fall_2021_Syllabus.docx
@@ -1,6 +1,6 @@
 
 <file path=word/document.xml><?xml version="1.0" encoding="utf-8"?>
-<w:document xmlns:wpc="http://schemas.microsoft.com/office/word/2010/wordprocessingCanvas" xmlns:cx="http://schemas.microsoft.com/office/drawing/2014/chartex" xmlns:cx1="http://schemas.microsoft.com/office/drawing/2015/9/8/chartex" xmlns:cx2="http://schemas.microsoft.com/office/drawing/2015/10/21/chartex" xmlns:cx3="http://schemas.microsoft.com/office/drawing/2016/5/9/chartex" xmlns:cx4="http://schemas.microsoft.com/office/drawing/2016/5/10/chartex" xmlns:cx5="http://schemas.microsoft.com/office/drawing/2016/5/11/chartex" xmlns:cx6="http://schemas.microsoft.com/office/drawing/2016/5/12/chartex" xmlns:cx7="http://schemas.microsoft.com/office/drawing/2016/5/13/chartex" xmlns:cx8="http://schemas.microsoft.com/office/drawing/2016/5/14/chartex" xmlns:mc="http://schemas.openxmlformats.org/markup-compatibility/2006" xmlns:aink="http://schemas.microsoft.com/office/drawing/2016/ink" xmlns:am3d="http://schemas.microsoft.com/office/drawing/2017/model3d" xmlns:o="urn:schemas-microsoft-com:office:office" xmlns:r="http://schemas.openxmlformats.org/officeDocument/2006/relationships" xmlns:m="http://schemas.openxmlformats.org/officeDocument/2006/math" xmlns:v="urn:schemas-microsoft-com:vml" xmlns:wp14="http://schemas.microsoft.com/office/word/2010/wordprocessingDrawing" xmlns:wp="http://schemas.openxmlformats.org/drawingml/2006/wordprocessingDrawing" xmlns:w10="urn:schemas-microsoft-com:office:word" xmlns:w="http://schemas.openxmlformats.org/wordprocessingml/2006/main" xmlns:w14="http://schemas.microsoft.com/office/word/2010/wordml" xmlns:w15="http://schemas.microsoft.com/office/word/2012/wordml" xmlns:w16cex="http://schemas.microsoft.com/office/word/2018/wordml/cex" xmlns:w16cid="http://schemas.microsoft.com/office/word/2016/wordml/cid" xmlns:w16="http://schemas.microsoft.com/office/word/2018/wordml" xmlns:w16se="http://schemas.microsoft.com/office/word/2015/wordml/symex" xmlns:wpg="http://schemas.microsoft.com/office/word/2010/wordprocessingGroup" xmlns:wpi="http://schemas.microsoft.com/office/word/2010/wordprocessingInk" xmlns:wne="http://schemas.microsoft.com/office/word/2006/wordml" xmlns:wps="http://schemas.microsoft.com/office/word/2010/wordprocessingShape" mc:Ignorable="w14 w15 w16se w16cid w16 w16cex wp14">
+<w:document xmlns:wpc="http://schemas.microsoft.com/office/word/2010/wordprocessingCanvas" xmlns:cx="http://schemas.microsoft.com/office/drawing/2014/chartex" xmlns:cx1="http://schemas.microsoft.com/office/drawing/2015/9/8/chartex" xmlns:cx2="http://schemas.microsoft.com/office/drawing/2015/10/21/chartex" xmlns:cx3="http://schemas.microsoft.com/office/drawing/2016/5/9/chartex" xmlns:cx4="http://schemas.microsoft.com/office/drawing/2016/5/10/chartex" xmlns:cx5="http://schemas.microsoft.com/office/drawing/2016/5/11/chartex" xmlns:cx6="http://schemas.microsoft.com/office/drawing/2016/5/12/chartex" xmlns:cx7="http://schemas.microsoft.com/office/drawing/2016/5/13/chartex" xmlns:cx8="http://schemas.microsoft.com/office/drawing/2016/5/14/chartex" xmlns:mc="http://schemas.openxmlformats.org/markup-compatibility/2006" xmlns:aink="http://schemas.microsoft.com/office/drawing/2016/ink" xmlns:am3d="http://schemas.microsoft.com/office/drawing/2017/model3d" xmlns:o="urn:schemas-microsoft-com:office:office" xmlns:r="http://schemas.openxmlformats.org/officeDocument/2006/relationships" xmlns:m="http://schemas.openxmlformats.org/officeDocument/2006/math" xmlns:v="urn:schemas-microsoft-com:vml" xmlns:wp14="http://schemas.microsoft.com/office/word/2010/wordprocessingDrawing" xmlns:wp="http://schemas.openxmlformats.org/drawingml/2006/wordprocessingDrawing" xmlns:w10="urn:schemas-microsoft-com:office:word" xmlns:w="http://schemas.openxmlformats.org/wordprocessingml/2006/main" xmlns:w14="http://schemas.microsoft.com/office/word/2010/wordml" xmlns:w15="http://schemas.microsoft.com/office/word/2012/wordml" xmlns:w16cex="http://schemas.microsoft.com/office/word/2018/wordml/cex" xmlns:w16cid="http://schemas.microsoft.com/office/word/2016/wordml/cid" xmlns:w16="http://schemas.microsoft.com/office/word/2018/wordml" xmlns:w16sdtdh="http://schemas.microsoft.com/office/word/2020/wordml/sdtdatahash" xmlns:w16se="http://schemas.microsoft.com/office/word/2015/wordml/symex" xmlns:wpg="http://schemas.microsoft.com/office/word/2010/wordprocessingGroup" xmlns:wpi="http://schemas.microsoft.com/office/word/2010/wordprocessingInk" xmlns:wne="http://schemas.microsoft.com/office/word/2006/wordml" xmlns:wps="http://schemas.microsoft.com/office/word/2010/wordprocessingShape" mc:Ignorable="w14 w15 w16se w16cid w16 w16cex w16sdtdh wp14">
   <w:body>
     <w:p>
       <w:pPr>
@@ -2397,6 +2397,64 @@
         </w:tc>
         <w:tc>
           <w:tcPr>
+            <w:tcW w:w="1945" w:type="dxa"/>
+          </w:tcPr>
+          <w:p>
+            <w:pPr>
+              <w:jc w:val="center"/>
+            </w:pPr>
+            <w:r>
+              <w:t>Time Series Catch up</w:t>
+            </w:r>
+          </w:p>
+        </w:tc>
+        <w:tc>
+          <w:tcPr>
+            <w:tcW w:w="1563" w:type="dxa"/>
+          </w:tcPr>
+          <w:p>
+            <w:pPr>
+              <w:jc w:val="center"/>
+            </w:pPr>
+            <w:r>
+              <w:t>NLP</w:t>
+            </w:r>
+          </w:p>
+        </w:tc>
+        <w:tc>
+          <w:tcPr>
+            <w:tcW w:w="1016" w:type="dxa"/>
+          </w:tcPr>
+          <w:p>
+            <w:pPr>
+              <w:jc w:val="center"/>
+            </w:pPr>
+            <w:r>
+              <w:t>20</w:t>
+            </w:r>
+          </w:p>
+        </w:tc>
+        <w:tc>
+          <w:tcPr>
+            <w:tcW w:w="3928" w:type="dxa"/>
+          </w:tcPr>
+          <w:p/>
+        </w:tc>
+      </w:tr>
+      <w:tr>
+        <w:tc>
+          <w:tcPr>
+            <w:tcW w:w="1134" w:type="dxa"/>
+          </w:tcPr>
+          <w:p>
+            <w:r>
+              <w:lastRenderedPageBreak/>
+              <w:t>Nov 8</w:t>
+            </w:r>
+          </w:p>
+        </w:tc>
+        <w:tc>
+          <w:tcPr>
             <w:tcW w:w="3508" w:type="dxa"/>
             <w:gridSpan w:val="2"/>
           </w:tcPr>
@@ -2405,7 +2463,7 @@
               <w:jc w:val="center"/>
             </w:pPr>
             <w:r>
-              <w:t>Natural Language Processing (NLP)</w:t>
+              <w:t>NLP Catch Up</w:t>
             </w:r>
           </w:p>
         </w:tc>
@@ -2418,7 +2476,7 @@
               <w:jc w:val="center"/>
             </w:pPr>
             <w:r>
-              <w:t>20</w:t>
+              <w:t>NA</w:t>
             </w:r>
           </w:p>
         </w:tc>
@@ -2436,7 +2494,7 @@
           </w:tcPr>
           <w:p>
             <w:r>
-              <w:t>Nov 8</w:t>
+              <w:t>Nov 15</w:t>
             </w:r>
           </w:p>
         </w:tc>
@@ -2471,7 +2529,31 @@
           <w:tcPr>
             <w:tcW w:w="3928" w:type="dxa"/>
           </w:tcPr>
-          <w:p/>
+          <w:p>
+            <w:r>
+              <w:t>-C16.1 Impact of 9/11 on Air Travel</w:t>
+            </w:r>
+          </w:p>
+          <w:p>
+            <w:r>
+              <w:t xml:space="preserve">*use Sept11Travel_REVISED.csv </w:t>
+            </w:r>
+          </w:p>
+          <w:p>
+            <w:r>
+              <w:t>-C18.9 Australia Wine Sales</w:t>
+            </w:r>
+          </w:p>
+          <w:p>
+            <w:pPr>
+              <w:rPr>
+                <w:b/>
+              </w:rPr>
+            </w:pPr>
+            <w:r>
+              <w:t>Only do “a”, &amp; “b”</w:t>
+            </w:r>
+          </w:p>
         </w:tc>
       </w:tr>
       <w:tr>
@@ -2481,34 +2563,39 @@
           </w:tcPr>
           <w:p>
             <w:r>
-              <w:lastRenderedPageBreak/>
-              <w:t>Nov 15</w:t>
-            </w:r>
-          </w:p>
-        </w:tc>
-        <w:tc>
-          <w:tcPr>
-            <w:tcW w:w="3508" w:type="dxa"/>
-            <w:gridSpan w:val="2"/>
+              <w:t>Nov 22</w:t>
+            </w:r>
+          </w:p>
+        </w:tc>
+        <w:tc>
+          <w:tcPr>
+            <w:tcW w:w="1945" w:type="dxa"/>
+          </w:tcPr>
+          <w:p>
+            <w:r>
+              <w:t>Equity Trading</w:t>
+            </w:r>
+          </w:p>
+        </w:tc>
+        <w:tc>
+          <w:tcPr>
+            <w:tcW w:w="1563" w:type="dxa"/>
+          </w:tcPr>
+          <w:p>
+            <w:r>
+              <w:t>Consumer Credit Risk Modeling</w:t>
+            </w:r>
+          </w:p>
+        </w:tc>
+        <w:tc>
+          <w:tcPr>
+            <w:tcW w:w="1016" w:type="dxa"/>
           </w:tcPr>
           <w:p>
             <w:pPr>
               <w:jc w:val="center"/>
             </w:pPr>
             <w:r>
-              <w:t>Equity Trading</w:t>
-            </w:r>
-          </w:p>
-        </w:tc>
-        <w:tc>
-          <w:tcPr>
-            <w:tcW w:w="1016" w:type="dxa"/>
-          </w:tcPr>
-          <w:p>
-            <w:pPr>
-              <w:jc w:val="center"/>
-            </w:pPr>
-            <w:r>
               <w:t>NA</w:t>
             </w:r>
           </w:p>
@@ -2517,31 +2604,7 @@
           <w:tcPr>
             <w:tcW w:w="3928" w:type="dxa"/>
           </w:tcPr>
-          <w:p>
-            <w:r>
-              <w:t>-C16.1 Impact of 9/11 on Air Travel</w:t>
-            </w:r>
-          </w:p>
-          <w:p>
-            <w:r>
-              <w:t xml:space="preserve">*use Sept11Travel_REVISED.csv </w:t>
-            </w:r>
-          </w:p>
-          <w:p>
-            <w:r>
-              <w:t>-C18.9 Australia Wine Sales</w:t>
-            </w:r>
-          </w:p>
-          <w:p>
-            <w:pPr>
-              <w:rPr>
-                <w:b/>
-              </w:rPr>
-            </w:pPr>
-            <w:r>
-              <w:t>Only do “a”, &amp; “b”</w:t>
-            </w:r>
-          </w:p>
+          <w:p/>
         </w:tc>
       </w:tr>
       <w:tr>
@@ -2551,7 +2614,7 @@
           </w:tcPr>
           <w:p>
             <w:r>
-              <w:t>Nov 22</w:t>
+              <w:t>Nov 29</w:t>
             </w:r>
           </w:p>
         </w:tc>
@@ -2561,7 +2624,7 @@
           </w:tcPr>
           <w:p>
             <w:r>
-              <w:t>Consumer Credit Risk Modeling</w:t>
+              <w:t>Non-Traditional Investment Modeling</w:t>
             </w:r>
           </w:p>
         </w:tc>
@@ -2571,8 +2634,13 @@
           </w:tcPr>
           <w:p>
             <w:r>
-              <w:t>Non-Traditional Investment Modeling</w:t>
-            </w:r>
+              <w:t xml:space="preserve">Data Sources with R – APIs &amp; </w:t>
+            </w:r>
+            <w:proofErr w:type="spellStart"/>
+            <w:r>
+              <w:t>Webscraping</w:t>
+            </w:r>
+            <w:proofErr w:type="spellEnd"/>
           </w:p>
         </w:tc>
         <w:tc>
@@ -2611,76 +2679,6 @@
               <w:t xml:space="preserve">. CASE II Text Analysis &amp; Document Classification </w:t>
             </w:r>
           </w:p>
-          <w:p/>
-        </w:tc>
-      </w:tr>
-      <w:tr>
-        <w:tc>
-          <w:tcPr>
-            <w:tcW w:w="1134" w:type="dxa"/>
-          </w:tcPr>
-          <w:p>
-            <w:r>
-              <w:t>Nov 29</w:t>
-            </w:r>
-          </w:p>
-        </w:tc>
-        <w:tc>
-          <w:tcPr>
-            <w:tcW w:w="1945" w:type="dxa"/>
-          </w:tcPr>
-          <w:p>
-            <w:r>
-              <w:t xml:space="preserve">Data Sources with R – APIs &amp; </w:t>
-            </w:r>
-            <w:proofErr w:type="spellStart"/>
-            <w:r>
-              <w:t>Webscraping</w:t>
-            </w:r>
-            <w:proofErr w:type="spellEnd"/>
-          </w:p>
-        </w:tc>
-        <w:tc>
-          <w:tcPr>
-            <w:tcW w:w="1563" w:type="dxa"/>
-          </w:tcPr>
-          <w:p>
-            <w:r>
-              <w:t xml:space="preserve">Reporting Automation </w:t>
-            </w:r>
-            <w:r>
-              <w:rPr>
-                <w:szCs w:val="21"/>
-              </w:rPr>
-              <w:t xml:space="preserve">w/ </w:t>
-            </w:r>
-            <w:proofErr w:type="spellStart"/>
-            <w:r>
-              <w:rPr>
-                <w:szCs w:val="21"/>
-              </w:rPr>
-              <w:t>Flexdashboard</w:t>
-            </w:r>
-            <w:proofErr w:type="spellEnd"/>
-          </w:p>
-        </w:tc>
-        <w:tc>
-          <w:tcPr>
-            <w:tcW w:w="1016" w:type="dxa"/>
-          </w:tcPr>
-          <w:p>
-            <w:pPr>
-              <w:jc w:val="center"/>
-            </w:pPr>
-            <w:r>
-              <w:t>NA</w:t>
-            </w:r>
-          </w:p>
-        </w:tc>
-        <w:tc>
-          <w:tcPr>
-            <w:tcW w:w="3928" w:type="dxa"/>
-          </w:tcPr>
           <w:p/>
           <w:p/>
         </w:tc>
@@ -3025,10 +3023,7 @@
           </w:tcPr>
           <w:p>
             <w:r>
-              <w:t xml:space="preserve">Dec 17 </w:t>
-            </w:r>
-            <w:r>
-              <w:t>(Friday)</w:t>
+              <w:t>Dec 17 (Friday)</w:t>
             </w:r>
           </w:p>
         </w:tc>
@@ -3195,7 +3190,11 @@
     </w:p>
     <w:p>
       <w:r>
-        <w:t xml:space="preserve">You earn the grade based on assignments according to the scale below.  Grades are not curved to fit a predetermined distribution.  A student’s degree, certificate candidacy, or funding status will not have any impact on a course grade.  “Needing an A” for any reason is not sufficient to earn an A grade.  </w:t>
+        <w:t xml:space="preserve">You earn the grade based on assignments according to the scale below.  Grades are not curved to fit a predetermined distribution.  A student’s degree, certificate candidacy, or funding status will not have any impact on a course grade.  “Needing an A” for any reason is not sufficient to earn </w:t>
+      </w:r>
+      <w:r>
+        <w:lastRenderedPageBreak/>
+        <w:t xml:space="preserve">an A grade.  </w:t>
       </w:r>
       <w:r>
         <w:rPr>
@@ -3204,11 +3203,7 @@
         <w:t>Note there are no “minus” grades given in the course.</w:t>
       </w:r>
       <w:r>
-        <w:t xml:space="preserve">  It is the belief of the </w:t>
-      </w:r>
-      <w:r>
-        <w:lastRenderedPageBreak/>
-        <w:t>instructor that minus grades constitute a false precision in many academic courses and further penalize frequent “A</w:t>
+        <w:t xml:space="preserve">  It is the belief of the instructor that minus grades constitute a false precision in many academic courses and further penalize frequent “A</w:t>
       </w:r>
       <w:proofErr w:type="gramStart"/>
       <w:r>
@@ -3532,7 +3527,7 @@
 </file>
 
 <file path=word/numbering.xml><?xml version="1.0" encoding="utf-8"?>
-<w:numbering xmlns:wpc="http://schemas.microsoft.com/office/word/2010/wordprocessingCanvas" xmlns:cx="http://schemas.microsoft.com/office/drawing/2014/chartex" xmlns:cx1="http://schemas.microsoft.com/office/drawing/2015/9/8/chartex" xmlns:cx2="http://schemas.microsoft.com/office/drawing/2015/10/21/chartex" xmlns:cx3="http://schemas.microsoft.com/office/drawing/2016/5/9/chartex" xmlns:cx4="http://schemas.microsoft.com/office/drawing/2016/5/10/chartex" xmlns:cx5="http://schemas.microsoft.com/office/drawing/2016/5/11/chartex" xmlns:cx6="http://schemas.microsoft.com/office/drawing/2016/5/12/chartex" xmlns:cx7="http://schemas.microsoft.com/office/drawing/2016/5/13/chartex" xmlns:cx8="http://schemas.microsoft.com/office/drawing/2016/5/14/chartex" xmlns:mc="http://schemas.openxmlformats.org/markup-compatibility/2006" xmlns:aink="http://schemas.microsoft.com/office/drawing/2016/ink" xmlns:am3d="http://schemas.microsoft.com/office/drawing/2017/model3d" xmlns:o="urn:schemas-microsoft-com:office:office" xmlns:r="http://schemas.openxmlformats.org/officeDocument/2006/relationships" xmlns:m="http://schemas.openxmlformats.org/officeDocument/2006/math" xmlns:v="urn:schemas-microsoft-com:vml" xmlns:wp14="http://schemas.microsoft.com/office/word/2010/wordprocessingDrawing" xmlns:wp="http://schemas.openxmlformats.org/drawingml/2006/wordprocessingDrawing" xmlns:w10="urn:schemas-microsoft-com:office:word" xmlns:w="http://schemas.openxmlformats.org/wordprocessingml/2006/main" xmlns:w14="http://schemas.microsoft.com/office/word/2010/wordml" xmlns:w15="http://schemas.microsoft.com/office/word/2012/wordml" xmlns:w16cex="http://schemas.microsoft.com/office/word/2018/wordml/cex" xmlns:w16cid="http://schemas.microsoft.com/office/word/2016/wordml/cid" xmlns:w16="http://schemas.microsoft.com/office/word/2018/wordml" xmlns:w16se="http://schemas.microsoft.com/office/word/2015/wordml/symex" xmlns:wpg="http://schemas.microsoft.com/office/word/2010/wordprocessingGroup" xmlns:wpi="http://schemas.microsoft.com/office/word/2010/wordprocessingInk" xmlns:wne="http://schemas.microsoft.com/office/word/2006/wordml" xmlns:wps="http://schemas.microsoft.com/office/word/2010/wordprocessingShape" mc:Ignorable="w14 w15 w16se w16cid w16 w16cex wp14">
+<w:numbering xmlns:wpc="http://schemas.microsoft.com/office/word/2010/wordprocessingCanvas" xmlns:cx="http://schemas.microsoft.com/office/drawing/2014/chartex" xmlns:cx1="http://schemas.microsoft.com/office/drawing/2015/9/8/chartex" xmlns:cx2="http://schemas.microsoft.com/office/drawing/2015/10/21/chartex" xmlns:cx3="http://schemas.microsoft.com/office/drawing/2016/5/9/chartex" xmlns:cx4="http://schemas.microsoft.com/office/drawing/2016/5/10/chartex" xmlns:cx5="http://schemas.microsoft.com/office/drawing/2016/5/11/chartex" xmlns:cx6="http://schemas.microsoft.com/office/drawing/2016/5/12/chartex" xmlns:cx7="http://schemas.microsoft.com/office/drawing/2016/5/13/chartex" xmlns:cx8="http://schemas.microsoft.com/office/drawing/2016/5/14/chartex" xmlns:mc="http://schemas.openxmlformats.org/markup-compatibility/2006" xmlns:aink="http://schemas.microsoft.com/office/drawing/2016/ink" xmlns:am3d="http://schemas.microsoft.com/office/drawing/2017/model3d" xmlns:o="urn:schemas-microsoft-com:office:office" xmlns:r="http://schemas.openxmlformats.org/officeDocument/2006/relationships" xmlns:m="http://schemas.openxmlformats.org/officeDocument/2006/math" xmlns:v="urn:schemas-microsoft-com:vml" xmlns:wp14="http://schemas.microsoft.com/office/word/2010/wordprocessingDrawing" xmlns:wp="http://schemas.openxmlformats.org/drawingml/2006/wordprocessingDrawing" xmlns:w10="urn:schemas-microsoft-com:office:word" xmlns:w="http://schemas.openxmlformats.org/wordprocessingml/2006/main" xmlns:w14="http://schemas.microsoft.com/office/word/2010/wordml" xmlns:w15="http://schemas.microsoft.com/office/word/2012/wordml" xmlns:w16cex="http://schemas.microsoft.com/office/word/2018/wordml/cex" xmlns:w16cid="http://schemas.microsoft.com/office/word/2016/wordml/cid" xmlns:w16="http://schemas.microsoft.com/office/word/2018/wordml" xmlns:w16sdtdh="http://schemas.microsoft.com/office/word/2020/wordml/sdtdatahash" xmlns:w16se="http://schemas.microsoft.com/office/word/2015/wordml/symex" xmlns:wpg="http://schemas.microsoft.com/office/word/2010/wordprocessingGroup" xmlns:wpi="http://schemas.microsoft.com/office/word/2010/wordprocessingInk" xmlns:wne="http://schemas.microsoft.com/office/word/2006/wordml" xmlns:wps="http://schemas.microsoft.com/office/word/2010/wordprocessingShape" mc:Ignorable="w14 w15 w16se w16cid w16 w16cex w16sdtdh wp14">
   <w:abstractNum w:abstractNumId="0" w15:restartNumberingAfterBreak="0">
     <w:nsid w:val="02BE660E"/>
     <w:multiLevelType w:val="hybridMultilevel"/>
@@ -4184,7 +4179,7 @@
 </file>
 
 <file path=word/styles.xml><?xml version="1.0" encoding="utf-8"?>
-<w:styles xmlns:mc="http://schemas.openxmlformats.org/markup-compatibility/2006" xmlns:r="http://schemas.openxmlformats.org/officeDocument/2006/relationships" xmlns:w="http://schemas.openxmlformats.org/wordprocessingml/2006/main" xmlns:w14="http://schemas.microsoft.com/office/word/2010/wordml" xmlns:w15="http://schemas.microsoft.com/office/word/2012/wordml" xmlns:w16cex="http://schemas.microsoft.com/office/word/2018/wordml/cex" xmlns:w16cid="http://schemas.microsoft.com/office/word/2016/wordml/cid" xmlns:w16="http://schemas.microsoft.com/office/word/2018/wordml" xmlns:w16se="http://schemas.microsoft.com/office/word/2015/wordml/symex" mc:Ignorable="w14 w15 w16se w16cid w16 w16cex">
+<w:styles xmlns:mc="http://schemas.openxmlformats.org/markup-compatibility/2006" xmlns:r="http://schemas.openxmlformats.org/officeDocument/2006/relationships" xmlns:w="http://schemas.openxmlformats.org/wordprocessingml/2006/main" xmlns:w14="http://schemas.microsoft.com/office/word/2010/wordml" xmlns:w15="http://schemas.microsoft.com/office/word/2012/wordml" xmlns:w16cex="http://schemas.microsoft.com/office/word/2018/wordml/cex" xmlns:w16cid="http://schemas.microsoft.com/office/word/2016/wordml/cid" xmlns:w16="http://schemas.microsoft.com/office/word/2018/wordml" xmlns:w16sdtdh="http://schemas.microsoft.com/office/word/2020/wordml/sdtdatahash" xmlns:w16se="http://schemas.microsoft.com/office/word/2015/wordml/symex" mc:Ignorable="w14 w15 w16se w16cid w16 w16cex w16sdtdh">
   <w:docDefaults>
     <w:rPrDefault>
       <w:rPr>

</xml_diff>